<commit_message>
Clearning up Blog Doc
</commit_message>
<xml_diff>
--- a/blog-doc/Blog.docx
+++ b/blog-doc/Blog.docx
@@ -15737,47 +15737,145 @@
         <w:lastRenderedPageBreak/>
         <w:t xml:space="preserve">Accompanying this blog is a </w:t>
       </w:r>
-      <w:proofErr w:type="spellStart"/>
-      <w:r>
-        <w:rPr>
-          <w:rFonts w:ascii="Arial" w:hAnsi="Arial" w:cs="Arial"/>
-          <w:color w:val="000000"/>
-          <w:lang w:val="en-US"/>
-        </w:rPr>
-        <w:t>G</w:t>
-      </w:r>
-      <w:r>
-        <w:rPr>
-          <w:rFonts w:ascii="Arial" w:hAnsi="Arial" w:cs="Arial"/>
-          <w:color w:val="000000"/>
-          <w:lang w:val="en-US"/>
-        </w:rPr>
-        <w:t>it</w:t>
-      </w:r>
-      <w:proofErr w:type="spellEnd"/>
-      <w:r>
-        <w:rPr>
-          <w:rFonts w:ascii="Arial" w:hAnsi="Arial" w:cs="Arial"/>
-          <w:color w:val="000000"/>
-          <w:lang w:val="en-US"/>
-        </w:rPr>
-        <w:t xml:space="preserve"> REPO with a Python application that vectorizes a pdf and txt document</w:t>
-      </w:r>
-      <w:r>
-        <w:rPr>
-          <w:rFonts w:ascii="Arial" w:hAnsi="Arial" w:cs="Arial"/>
-          <w:color w:val="000000"/>
-          <w:lang w:val="en-US"/>
-        </w:rPr>
-        <w:t>. The application/example is cap</w:t>
-      </w:r>
-      <w:r>
-        <w:rPr>
-          <w:rFonts w:ascii="Arial" w:hAnsi="Arial" w:cs="Arial"/>
-          <w:color w:val="000000"/>
-          <w:lang w:val="en-US"/>
-        </w:rPr>
-        <w:t xml:space="preserve">able to store </w:t>
+      <w:hyperlink r:id="rId58" w:history="1">
+        <w:proofErr w:type="spellStart"/>
+        <w:r>
+          <w:rPr>
+            <w:rStyle w:val="Hyperlink"/>
+            <w:rFonts w:ascii="Arial" w:hAnsi="Arial" w:cs="Arial"/>
+            <w:lang w:val="en-US"/>
+          </w:rPr>
+          <w:t>G</w:t>
+        </w:r>
+        <w:r>
+          <w:rPr>
+            <w:rStyle w:val="Hyperlink"/>
+            <w:rFonts w:ascii="Arial" w:hAnsi="Arial" w:cs="Arial"/>
+            <w:lang w:val="en-US"/>
+          </w:rPr>
+          <w:t>it</w:t>
+        </w:r>
+        <w:proofErr w:type="spellEnd"/>
+        <w:r>
+          <w:rPr>
+            <w:rStyle w:val="Hyperlink"/>
+            <w:rFonts w:ascii="Arial" w:hAnsi="Arial" w:cs="Arial"/>
+            <w:lang w:val="en-US"/>
+          </w:rPr>
+          <w:t xml:space="preserve"> REPO</w:t>
+        </w:r>
+      </w:hyperlink>
+      <w:r>
+        <w:rPr>
+          <w:rFonts w:ascii="Arial" w:hAnsi="Arial" w:cs="Arial"/>
+          <w:color w:val="000000"/>
+          <w:lang w:val="en-US"/>
+        </w:rPr>
+        <w:t xml:space="preserve"> with a Python application </w:t>
+      </w:r>
+      <w:r>
+        <w:rPr>
+          <w:rFonts w:ascii="Arial" w:hAnsi="Arial" w:cs="Arial"/>
+          <w:color w:val="000000"/>
+          <w:lang w:val="en-US"/>
+        </w:rPr>
+        <w:t>that’s capable of</w:t>
+      </w:r>
+      <w:r>
+        <w:rPr>
+          <w:rFonts w:ascii="Arial" w:hAnsi="Arial" w:cs="Arial"/>
+          <w:color w:val="000000"/>
+          <w:lang w:val="en-US"/>
+        </w:rPr>
+        <w:t xml:space="preserve"> vectoriz</w:t>
+      </w:r>
+      <w:r>
+        <w:rPr>
+          <w:rFonts w:ascii="Arial" w:hAnsi="Arial" w:cs="Arial"/>
+          <w:color w:val="000000"/>
+          <w:lang w:val="en-US"/>
+        </w:rPr>
+        <w:t>ing</w:t>
+      </w:r>
+      <w:r>
+        <w:rPr>
+          <w:rFonts w:ascii="Arial" w:hAnsi="Arial" w:cs="Arial"/>
+          <w:color w:val="000000"/>
+          <w:lang w:val="en-US"/>
+        </w:rPr>
+        <w:t xml:space="preserve"> a pdf and</w:t>
+      </w:r>
+      <w:r>
+        <w:rPr>
+          <w:rFonts w:ascii="Arial" w:hAnsi="Arial" w:cs="Arial"/>
+          <w:color w:val="000000"/>
+          <w:lang w:val="en-US"/>
+        </w:rPr>
+        <w:t>/or</w:t>
+      </w:r>
+      <w:r>
+        <w:rPr>
+          <w:rFonts w:ascii="Arial" w:hAnsi="Arial" w:cs="Arial"/>
+          <w:color w:val="000000"/>
+          <w:lang w:val="en-US"/>
+        </w:rPr>
+        <w:t xml:space="preserve"> txt document</w:t>
+      </w:r>
+      <w:r>
+        <w:rPr>
+          <w:rFonts w:ascii="Arial" w:hAnsi="Arial" w:cs="Arial"/>
+          <w:color w:val="000000"/>
+          <w:lang w:val="en-US"/>
+        </w:rPr>
+        <w:t>/s</w:t>
+      </w:r>
+      <w:r>
+        <w:rPr>
+          <w:rFonts w:ascii="Arial" w:hAnsi="Arial" w:cs="Arial"/>
+          <w:color w:val="000000"/>
+          <w:lang w:val="en-US"/>
+        </w:rPr>
+        <w:t xml:space="preserve">. The application/example is </w:t>
+      </w:r>
+      <w:r>
+        <w:rPr>
+          <w:rFonts w:ascii="Arial" w:hAnsi="Arial" w:cs="Arial"/>
+          <w:color w:val="000000"/>
+          <w:lang w:val="en-US"/>
+        </w:rPr>
+        <w:t xml:space="preserve">currently </w:t>
+      </w:r>
+      <w:r>
+        <w:rPr>
+          <w:rFonts w:ascii="Arial" w:hAnsi="Arial" w:cs="Arial"/>
+          <w:color w:val="000000"/>
+          <w:lang w:val="en-US"/>
+        </w:rPr>
+        <w:t>cap</w:t>
+      </w:r>
+      <w:r>
+        <w:rPr>
+          <w:rFonts w:ascii="Arial" w:hAnsi="Arial" w:cs="Arial"/>
+          <w:color w:val="000000"/>
+          <w:lang w:val="en-US"/>
+        </w:rPr>
+        <w:t>able to stor</w:t>
+      </w:r>
+      <w:r>
+        <w:rPr>
+          <w:rFonts w:ascii="Arial" w:hAnsi="Arial" w:cs="Arial"/>
+          <w:color w:val="000000"/>
+          <w:lang w:val="en-US"/>
+        </w:rPr>
+        <w:t>ing</w:t>
+      </w:r>
+      <w:r>
+        <w:rPr>
+          <w:rFonts w:ascii="Arial" w:hAnsi="Arial" w:cs="Arial"/>
+          <w:color w:val="000000"/>
+          <w:lang w:val="en-US"/>
+        </w:rPr>
+        <w:t xml:space="preserve"> </w:t>
       </w:r>
       <w:r>
         <w:rPr>
@@ -15980,7 +16078,7 @@
         </w:rPr>
         <w:t>These were trained on over 1 billion training pairs </w:t>
       </w:r>
-      <w:hyperlink r:id="rId58" w:history="1">
+      <w:hyperlink r:id="rId59" w:history="1">
         <w:r>
           <w:rPr>
             <w:rStyle w:val="Hyperlink"/>
@@ -17580,7 +17678,7 @@
         </w:rPr>
         <w:t xml:space="preserve">f we look out </w:t>
       </w:r>
-      <w:hyperlink r:id="rId59" w:history="1">
+      <w:hyperlink r:id="rId60" w:history="1">
         <w:r>
           <w:rPr>
             <w:rStyle w:val="Hyperlink"/>
@@ -17604,87 +17702,165 @@
           <w:color w:val="000000"/>
           <w:lang w:val="en-US"/>
         </w:rPr>
-        <w:t xml:space="preserve">, we had 3 main data products. </w:t>
-      </w:r>
-      <w:r>
-        <w:rPr>
-          <w:rFonts w:ascii="Arial" w:hAnsi="Arial" w:cs="Arial"/>
-          <w:color w:val="000000"/>
-          <w:lang w:val="en-US"/>
-        </w:rPr>
-        <w:t>I</w:t>
-      </w:r>
-      <w:r>
-        <w:rPr>
-          <w:rFonts w:ascii="Arial" w:hAnsi="Arial" w:cs="Arial"/>
-          <w:color w:val="000000"/>
-          <w:lang w:val="en-US"/>
-        </w:rPr>
-        <w:t xml:space="preserve"> we were</w:t>
-      </w:r>
-      <w:r>
-        <w:rPr>
-          <w:rFonts w:ascii="Arial" w:hAnsi="Arial" w:cs="Arial"/>
-          <w:color w:val="000000"/>
-          <w:lang w:val="en-US"/>
-        </w:rPr>
-        <w:t xml:space="preserve"> </w:t>
-      </w:r>
-      <w:r>
-        <w:rPr>
-          <w:rFonts w:ascii="Arial" w:hAnsi="Arial" w:cs="Arial"/>
-          <w:color w:val="000000"/>
-          <w:lang w:val="en-US"/>
-        </w:rPr>
-        <w:t xml:space="preserve">to create embedding-vectors for </w:t>
-      </w:r>
-      <w:r>
-        <w:rPr>
-          <w:rFonts w:ascii="Arial" w:hAnsi="Arial" w:cs="Arial"/>
-          <w:color w:val="000000"/>
-          <w:lang w:val="en-US"/>
-        </w:rPr>
-        <w:t>them, what would be the considerations</w:t>
-      </w:r>
-      <w:r>
-        <w:rPr>
-          <w:rFonts w:ascii="Arial" w:hAnsi="Arial" w:cs="Arial"/>
-          <w:color w:val="000000"/>
-          <w:lang w:val="en-US"/>
-        </w:rPr>
-        <w:t>, with everything</w:t>
-      </w:r>
-      <w:r>
-        <w:rPr>
-          <w:rFonts w:ascii="Arial" w:hAnsi="Arial" w:cs="Arial"/>
-          <w:color w:val="000000"/>
-          <w:lang w:val="en-US"/>
-        </w:rPr>
-        <w:t xml:space="preserve"> </w:t>
-      </w:r>
-      <w:r>
-        <w:rPr>
-          <w:rFonts w:ascii="Arial" w:hAnsi="Arial" w:cs="Arial"/>
-          <w:color w:val="000000"/>
-          <w:lang w:val="en-US"/>
-        </w:rPr>
-        <w:t>t</w:t>
-      </w:r>
-      <w:r>
-        <w:rPr>
-          <w:rFonts w:ascii="Arial" w:hAnsi="Arial" w:cs="Arial"/>
-          <w:color w:val="000000"/>
-          <w:lang w:val="en-US"/>
-        </w:rPr>
-        <w:t>hat we’ve discussed above</w:t>
-      </w:r>
-      <w:r>
-        <w:rPr>
-          <w:rFonts w:ascii="Arial" w:hAnsi="Arial" w:cs="Arial"/>
-          <w:color w:val="000000"/>
-          <w:lang w:val="en-US"/>
-        </w:rPr>
-        <w:t xml:space="preserve"> so far</w:t>
+        <w:t xml:space="preserve">, we had </w:t>
+      </w:r>
+      <w:r>
+        <w:rPr>
+          <w:rFonts w:ascii="Arial" w:hAnsi="Arial" w:cs="Arial"/>
+          <w:color w:val="000000"/>
+          <w:lang w:val="en-US"/>
+        </w:rPr>
+        <w:t>2</w:t>
+      </w:r>
+      <w:r>
+        <w:rPr>
+          <w:rFonts w:ascii="Arial" w:hAnsi="Arial" w:cs="Arial"/>
+          <w:color w:val="000000"/>
+          <w:lang w:val="en-US"/>
+        </w:rPr>
+        <w:t xml:space="preserve"> main data </w:t>
+      </w:r>
+      <w:r>
+        <w:rPr>
+          <w:rFonts w:ascii="Arial" w:hAnsi="Arial" w:cs="Arial"/>
+          <w:color w:val="000000"/>
+          <w:lang w:val="en-US"/>
+        </w:rPr>
+        <w:t>sources (topics</w:t>
+      </w:r>
+      <w:r>
+        <w:rPr>
+          <w:rFonts w:ascii="Arial" w:hAnsi="Arial" w:cs="Arial"/>
+          <w:color w:val="000000"/>
+          <w:lang w:val="en-US"/>
+        </w:rPr>
+        <w:t>, Adults and Children</w:t>
+      </w:r>
+      <w:r>
+        <w:rPr>
+          <w:rFonts w:ascii="Arial" w:hAnsi="Arial" w:cs="Arial"/>
+          <w:color w:val="000000"/>
+          <w:lang w:val="en-US"/>
+        </w:rPr>
+        <w:t xml:space="preserve">) that we convert to our </w:t>
+      </w:r>
+      <w:r>
+        <w:rPr>
+          <w:rFonts w:ascii="Arial" w:hAnsi="Arial" w:cs="Arial"/>
+          <w:color w:val="000000"/>
+          <w:lang w:val="en-US"/>
+        </w:rPr>
+        <w:t xml:space="preserve">below </w:t>
+      </w:r>
+      <w:r>
+        <w:rPr>
+          <w:rFonts w:ascii="Arial" w:hAnsi="Arial" w:cs="Arial"/>
+          <w:color w:val="000000"/>
+          <w:lang w:val="en-US"/>
+        </w:rPr>
+        <w:t>5</w:t>
+      </w:r>
+      <w:r>
+        <w:rPr>
+          <w:rFonts w:ascii="Arial" w:hAnsi="Arial" w:cs="Arial"/>
+          <w:color w:val="000000"/>
+          <w:lang w:val="en-US"/>
+        </w:rPr>
+        <w:t xml:space="preserve"> data </w:t>
+      </w:r>
+      <w:r>
+        <w:rPr>
+          <w:rFonts w:ascii="Arial" w:hAnsi="Arial" w:cs="Arial"/>
+          <w:color w:val="000000"/>
+          <w:lang w:val="en-US"/>
+        </w:rPr>
+        <w:t>products</w:t>
+      </w:r>
+      <w:r>
+        <w:rPr>
+          <w:rFonts w:ascii="Arial" w:hAnsi="Arial" w:cs="Arial"/>
+          <w:color w:val="000000"/>
+          <w:lang w:val="en-US"/>
+        </w:rPr>
+        <w:t xml:space="preserve"> as per below</w:t>
+      </w:r>
+      <w:r>
+        <w:rPr>
+          <w:rFonts w:ascii="Arial" w:hAnsi="Arial" w:cs="Arial"/>
+          <w:color w:val="000000"/>
+          <w:lang w:val="en-US"/>
+        </w:rPr>
+        <w:t>.</w:t>
+      </w:r>
+    </w:p>
+    <w:p>
+      <w:pPr>
+        <w:pStyle w:val="NormalWeb"/>
+        <w:spacing w:before="0" w:beforeAutospacing="0" w:after="0" w:afterAutospacing="0"/>
+        <w:rPr>
+          <w:rFonts w:ascii="Arial" w:hAnsi="Arial" w:cs="Arial"/>
+          <w:color w:val="000000"/>
+          <w:lang w:val="en-US"/>
+        </w:rPr>
+      </w:pPr>
+    </w:p>
+    <w:p>
+      <w:pPr>
+        <w:pStyle w:val="NormalWeb"/>
+        <w:spacing w:before="0" w:beforeAutospacing="0" w:after="0" w:afterAutospacing="0"/>
+        <w:rPr>
+          <w:rFonts w:ascii="Arial" w:hAnsi="Arial" w:cs="Arial"/>
+          <w:color w:val="000000"/>
+          <w:lang w:val="en-US"/>
+        </w:rPr>
+      </w:pPr>
+      <w:r>
+        <w:rPr>
+          <w:rFonts w:ascii="Arial" w:hAnsi="Arial" w:cs="Arial"/>
+          <w:color w:val="000000"/>
+          <w:lang w:val="en-US"/>
+        </w:rPr>
+        <w:t xml:space="preserve">I’ve </w:t>
+      </w:r>
+      <w:r>
+        <w:rPr>
+          <w:rFonts w:ascii="Arial" w:hAnsi="Arial" w:cs="Arial"/>
+          <w:color w:val="000000"/>
+          <w:lang w:val="en-US"/>
+        </w:rPr>
+        <w:t>in</w:t>
+      </w:r>
+      <w:r>
+        <w:rPr>
+          <w:rFonts w:ascii="Arial" w:hAnsi="Arial" w:cs="Arial"/>
+          <w:color w:val="000000"/>
+          <w:lang w:val="en-US"/>
+        </w:rPr>
+        <w:t xml:space="preserve">cluded the examples </w:t>
+      </w:r>
+      <w:r>
+        <w:rPr>
+          <w:rFonts w:ascii="Arial" w:hAnsi="Arial" w:cs="Arial"/>
+          <w:color w:val="000000"/>
+          <w:lang w:val="en-US"/>
+        </w:rPr>
+        <w:t xml:space="preserve">message (as JSON files) </w:t>
+      </w:r>
+      <w:r>
+        <w:rPr>
+          <w:rFonts w:ascii="Arial" w:hAnsi="Arial" w:cs="Arial"/>
+          <w:color w:val="000000"/>
+          <w:lang w:val="en-US"/>
+        </w:rPr>
+        <w:t>in the examples folder</w:t>
+      </w:r>
+      <w:r>
+        <w:rPr>
+          <w:rFonts w:ascii="Arial" w:hAnsi="Arial" w:cs="Arial"/>
+          <w:color w:val="000000"/>
+          <w:lang w:val="en-US"/>
+        </w:rPr>
+        <w:t xml:space="preserve"> for reference</w:t>
       </w:r>
       <w:r>
         <w:rPr>
@@ -17749,6 +17925,14 @@
           <w:color w:val="000000"/>
           <w:lang w:val="en-US"/>
         </w:rPr>
+        <w:t xml:space="preserve">1. </w:t>
+      </w:r>
+      <w:r>
+        <w:rPr>
+          <w:rFonts w:ascii="Arial" w:hAnsi="Arial" w:cs="Arial"/>
+          <w:color w:val="000000"/>
+          <w:lang w:val="en-US"/>
+        </w:rPr>
         <w:t>Adults</w:t>
       </w:r>
     </w:p>
@@ -17772,6 +17956,14 @@
           <w:color w:val="000000"/>
           <w:lang w:val="en-US"/>
         </w:rPr>
+        <w:t xml:space="preserve">2. </w:t>
+      </w:r>
+      <w:r>
+        <w:rPr>
+          <w:rFonts w:ascii="Arial" w:hAnsi="Arial" w:cs="Arial"/>
+          <w:color w:val="000000"/>
+          <w:lang w:val="en-US"/>
+        </w:rPr>
         <w:t>Children</w:t>
       </w:r>
     </w:p>
@@ -17795,6 +17987,14 @@
           <w:color w:val="000000"/>
           <w:lang w:val="en-US"/>
         </w:rPr>
+        <w:t xml:space="preserve">3. </w:t>
+      </w:r>
+      <w:r>
+        <w:rPr>
+          <w:rFonts w:ascii="Arial" w:hAnsi="Arial" w:cs="Arial"/>
+          <w:color w:val="000000"/>
+          <w:lang w:val="en-US"/>
+        </w:rPr>
         <w:t>Address</w:t>
       </w:r>
       <w:r>
@@ -17849,6 +18049,14 @@
           <w:color w:val="000000"/>
           <w:lang w:val="en-US"/>
         </w:rPr>
+        <w:t xml:space="preserve">4. </w:t>
+      </w:r>
+      <w:r>
+        <w:rPr>
+          <w:rFonts w:ascii="Arial" w:hAnsi="Arial" w:cs="Arial"/>
+          <w:color w:val="000000"/>
+          <w:lang w:val="en-US"/>
+        </w:rPr>
         <w:t>Bank Accounts</w:t>
       </w:r>
     </w:p>
@@ -17872,6 +18080,14 @@
           <w:color w:val="000000"/>
           <w:lang w:val="en-US"/>
         </w:rPr>
+        <w:t xml:space="preserve">5. </w:t>
+      </w:r>
+      <w:r>
+        <w:rPr>
+          <w:rFonts w:ascii="Arial" w:hAnsi="Arial" w:cs="Arial"/>
+          <w:color w:val="000000"/>
+          <w:lang w:val="en-US"/>
+        </w:rPr>
         <w:t>Credit Cards</w:t>
       </w:r>
     </w:p>
@@ -17894,6 +18110,44 @@
         <w:spacing w:before="0" w:beforeAutospacing="0" w:after="0" w:afterAutospacing="0"/>
         <w:rPr>
           <w:rFonts w:ascii="Arial" w:hAnsi="Arial" w:cs="Arial"/>
+          <w:color w:val="000000"/>
+          <w:lang w:val="en-US"/>
+        </w:rPr>
+      </w:pPr>
+      <w:r>
+        <w:rPr>
+          <w:rFonts w:ascii="Arial" w:hAnsi="Arial" w:cs="Arial"/>
+          <w:color w:val="000000"/>
+          <w:lang w:val="en-US"/>
+        </w:rPr>
+        <w:t xml:space="preserve">Some considerations </w:t>
+      </w:r>
+      <w:r>
+        <w:rPr>
+          <w:rFonts w:ascii="Arial" w:hAnsi="Arial" w:cs="Arial"/>
+          <w:color w:val="000000"/>
+          <w:lang w:val="en-US"/>
+        </w:rPr>
+        <w:t>for embedding our data products.</w:t>
+      </w:r>
+    </w:p>
+    <w:p>
+      <w:pPr>
+        <w:pStyle w:val="NormalWeb"/>
+        <w:spacing w:before="0" w:beforeAutospacing="0" w:after="0" w:afterAutospacing="0"/>
+        <w:rPr>
+          <w:rFonts w:ascii="Arial" w:hAnsi="Arial" w:cs="Arial"/>
+          <w:color w:val="000000"/>
+          <w:lang w:val="en-US"/>
+        </w:rPr>
+      </w:pPr>
+    </w:p>
+    <w:p>
+      <w:pPr>
+        <w:pStyle w:val="NormalWeb"/>
+        <w:spacing w:before="0" w:beforeAutospacing="0" w:after="0" w:afterAutospacing="0"/>
+        <w:rPr>
+          <w:rFonts w:ascii="Arial" w:hAnsi="Arial" w:cs="Arial"/>
           <w:b/>
           <w:bCs/>
           <w:color w:val="000000"/>
@@ -17909,6 +18163,16 @@
           <w:lang w:val="en-US"/>
         </w:rPr>
         <w:t>1. People Profiles</w:t>
+      </w:r>
+      <w:r>
+        <w:rPr>
+          <w:rFonts w:ascii="Arial" w:hAnsi="Arial" w:cs="Arial"/>
+          <w:b/>
+          <w:bCs/>
+          <w:color w:val="000000"/>
+          <w:lang w:val="en-US"/>
+        </w:rPr>
+        <w:t xml:space="preserve"> (Adults and Children)</w:t>
       </w:r>
     </w:p>
     <w:p>
@@ -18339,7 +18603,6 @@
           <w:color w:val="000000"/>
           <w:lang w:val="en-US"/>
         </w:rPr>
-        <w:lastRenderedPageBreak/>
         <w:t>Stick with all-mpnet-base-v2 for best quality or all-MiniLM-L6-v2 for speed. The expanded data makes embeddings more useful, not less, as the models can capture richer semantic relationships across all these dimensions.</w:t>
       </w:r>
     </w:p>
@@ -18383,6 +18646,16 @@
           <w:lang w:val="en-US"/>
         </w:rPr>
         <w:t>3. Bank Account Profiles</w:t>
+      </w:r>
+      <w:r>
+        <w:rPr>
+          <w:rFonts w:ascii="Arial" w:hAnsi="Arial" w:cs="Arial"/>
+          <w:b/>
+          <w:bCs/>
+          <w:color w:val="000000"/>
+          <w:lang w:val="en-US"/>
+        </w:rPr>
+        <w:t xml:space="preserve"> (Bank accounts and Credit Cards)</w:t>
       </w:r>
     </w:p>
     <w:p>
@@ -18557,6 +18830,66 @@
           <w:lang w:val="en-US"/>
         </w:rPr>
       </w:pPr>
+      <w:proofErr w:type="gramStart"/>
+      <w:r>
+        <w:rPr>
+          <w:rFonts w:ascii="Arial" w:hAnsi="Arial" w:cs="Arial"/>
+          <w:color w:val="000000"/>
+          <w:lang w:val="en-US"/>
+        </w:rPr>
+        <w:t>Well</w:t>
+      </w:r>
+      <w:proofErr w:type="gramEnd"/>
+      <w:r>
+        <w:rPr>
+          <w:rFonts w:ascii="Arial" w:hAnsi="Arial" w:cs="Arial"/>
+          <w:color w:val="000000"/>
+          <w:lang w:val="en-US"/>
+        </w:rPr>
+        <w:t xml:space="preserve"> this one is not shown, but </w:t>
+      </w:r>
+      <w:proofErr w:type="gramStart"/>
+      <w:r>
+        <w:rPr>
+          <w:rFonts w:ascii="Arial" w:hAnsi="Arial" w:cs="Arial"/>
+          <w:color w:val="000000"/>
+          <w:lang w:val="en-US"/>
+        </w:rPr>
+        <w:t>pretty relevant</w:t>
+      </w:r>
+      <w:proofErr w:type="gramEnd"/>
+      <w:r>
+        <w:rPr>
+          <w:rFonts w:ascii="Arial" w:hAnsi="Arial" w:cs="Arial"/>
+          <w:color w:val="000000"/>
+          <w:lang w:val="en-US"/>
+        </w:rPr>
+        <w:t>.</w:t>
+      </w:r>
+    </w:p>
+    <w:p>
+      <w:pPr>
+        <w:pStyle w:val="NormalWeb"/>
+        <w:spacing w:before="0" w:beforeAutospacing="0" w:after="0" w:afterAutospacing="0"/>
+        <w:ind w:firstLine="360"/>
+        <w:rPr>
+          <w:rFonts w:ascii="Arial" w:hAnsi="Arial" w:cs="Arial"/>
+          <w:color w:val="000000"/>
+          <w:lang w:val="en-US"/>
+        </w:rPr>
+      </w:pPr>
+    </w:p>
+    <w:p>
+      <w:pPr>
+        <w:pStyle w:val="NormalWeb"/>
+        <w:spacing w:before="0" w:beforeAutospacing="0" w:after="0" w:afterAutospacing="0"/>
+        <w:ind w:firstLine="360"/>
+        <w:rPr>
+          <w:rFonts w:ascii="Arial" w:hAnsi="Arial" w:cs="Arial"/>
+          <w:color w:val="000000"/>
+          <w:lang w:val="en-US"/>
+        </w:rPr>
+      </w:pPr>
       <w:r>
         <w:rPr>
           <w:rFonts w:ascii="Arial" w:hAnsi="Arial" w:cs="Arial"/>
@@ -18568,10 +18901,7 @@
     </w:p>
     <w:p>
       <w:pPr>
-        <w:numPr>
-          <w:ilvl w:val="0"/>
-          <w:numId w:val="23"/>
-        </w:numPr>
+        <w:ind w:left="720"/>
         <w:textAlignment w:val="center"/>
         <w:rPr>
           <w:rFonts w:ascii="Arial" w:hAnsi="Arial" w:cs="Arial"/>
@@ -19203,7 +19533,6 @@
           <w:color w:val="000000"/>
           <w:lang w:val="en-US"/>
         </w:rPr>
-        <w:lastRenderedPageBreak/>
         <w:t xml:space="preserve">Now, for the outbound transaction, which we can refer to as an event on the outbound account, the outbound account (payer) is called the </w:t>
       </w:r>
       <w:proofErr w:type="spellStart"/>
@@ -19946,6 +20275,18 @@
     </w:p>
     <w:p>
       <w:pPr>
+        <w:pStyle w:val="NormalWeb"/>
+        <w:spacing w:before="0" w:beforeAutospacing="0" w:after="0" w:afterAutospacing="0"/>
+        <w:ind w:left="360"/>
+        <w:rPr>
+          <w:rFonts w:ascii="Arial" w:hAnsi="Arial" w:cs="Arial"/>
+          <w:color w:val="000000"/>
+          <w:lang w:val="en-US"/>
+        </w:rPr>
+      </w:pPr>
+    </w:p>
+    <w:p>
+      <w:pPr>
         <w:numPr>
           <w:ilvl w:val="0"/>
           <w:numId w:val="23"/>
@@ -20258,6 +20599,14 @@
           <w:lang w:val="en-US"/>
         </w:rPr>
         <w:br/>
+      </w:r>
+      <w:r>
+        <w:rPr>
+          <w:rFonts w:ascii="Courier New" w:hAnsi="Courier New" w:cs="Courier New"/>
+          <w:color w:val="000000"/>
+          <w:lang w:val="en-US"/>
+        </w:rPr>
+        <w:lastRenderedPageBreak/>
         <w:t xml:space="preserve">    transaction_velocity_7d,</w:t>
       </w:r>
       <w:r>
@@ -20294,14 +20643,6 @@
           <w:lang w:val="en-US"/>
         </w:rPr>
         <w:br/>
-      </w:r>
-      <w:r>
-        <w:rPr>
-          <w:rFonts w:ascii="Courier New" w:hAnsi="Courier New" w:cs="Courier New"/>
-          <w:color w:val="000000"/>
-          <w:lang w:val="en-US"/>
-        </w:rPr>
-        <w:lastRenderedPageBreak/>
         <w:t xml:space="preserve">    # ... </w:t>
       </w:r>
       <w:proofErr w:type="spellStart"/>
@@ -21243,6 +21584,7 @@
           <w:color w:val="000000"/>
           <w:lang w:val="en-US"/>
         </w:rPr>
+        <w:lastRenderedPageBreak/>
         <w:t>This captures per-account baselines better than global embeddings.</w:t>
       </w:r>
     </w:p>
@@ -21283,7 +21625,6 @@
           <w:color w:val="000000"/>
           <w:lang w:val="en-US"/>
         </w:rPr>
-        <w:lastRenderedPageBreak/>
         <w:t xml:space="preserve">Specific Recommendations for </w:t>
       </w:r>
       <w:r>
@@ -22032,6 +22373,14 @@
           <w:lang w:val="en-US"/>
         </w:rPr>
         <w:br/>
+      </w:r>
+      <w:r>
+        <w:rPr>
+          <w:rFonts w:ascii="Arial" w:hAnsi="Arial" w:cs="Arial"/>
+          <w:color w:val="000000"/>
+          <w:lang w:val="en-US"/>
+        </w:rPr>
+        <w:lastRenderedPageBreak/>
         <w:t xml:space="preserve">│ Feature Engineering                 </w:t>
       </w:r>
       <w:r>
@@ -22066,14 +22415,6 @@
           <w:lang w:val="en-US"/>
         </w:rPr>
         <w:br/>
-      </w:r>
-      <w:r>
-        <w:rPr>
-          <w:rFonts w:ascii="Arial" w:hAnsi="Arial" w:cs="Arial"/>
-          <w:color w:val="000000"/>
-          <w:lang w:val="en-US"/>
-        </w:rPr>
-        <w:lastRenderedPageBreak/>
         <w:t xml:space="preserve">│ • Text: Embed with sentence-transformers </w:t>
       </w:r>
       <w:r>
@@ -22692,6 +23033,7 @@
           <w:color w:val="000000"/>
           <w:lang w:val="en-US"/>
         </w:rPr>
+        <w:lastRenderedPageBreak/>
         <w:t xml:space="preserve">OLAP Systems: Datastores that can integrate with analytical engines like </w:t>
       </w:r>
       <w:proofErr w:type="spellStart"/>
@@ -22732,7 +23074,6 @@
           <w:color w:val="000000"/>
           <w:lang w:val="en-US"/>
         </w:rPr>
-        <w:lastRenderedPageBreak/>
         <w:t xml:space="preserve">External Vector Databases: A common pattern is to use a separate dedicated vector database (like </w:t>
       </w:r>
       <w:proofErr w:type="spellStart"/>
@@ -23069,7 +23410,7 @@
                     <pic:cNvPicPr/>
                   </pic:nvPicPr>
                   <pic:blipFill>
-                    <a:blip r:embed="rId60">
+                    <a:blip r:embed="rId61">
                       <a:extLst>
                         <a:ext uri="{28A0092B-C50C-407E-A947-70E740481C1C}">
                           <a14:useLocalDpi xmlns:a14="http://schemas.microsoft.com/office/drawing/2010/main" val="0"/>
@@ -23167,7 +23508,15 @@
           <w:rFonts w:ascii="Arial" w:hAnsi="Arial" w:cs="Arial"/>
           <w:lang w:val="en-US"/>
         </w:rPr>
-        <w:t xml:space="preserve">love data, have for as long as I can remember always worked with data in one form or the other, Database admin, Database product lead, data platforms architect, infrastructure architect hosting databases, backing it up, optimizing performance, accessing it.  Data </w:t>
+        <w:t xml:space="preserve">love data, have for as long as I can remember always worked with data in one form or the other, Database admin, Database product lead, data </w:t>
+      </w:r>
+      <w:r>
+        <w:rPr>
+          <w:rFonts w:ascii="Arial" w:hAnsi="Arial" w:cs="Arial"/>
+          <w:lang w:val="en-US"/>
+        </w:rPr>
+        <w:lastRenderedPageBreak/>
+        <w:t xml:space="preserve">platforms architect, infrastructure architect hosting databases, backing it up, optimizing performance, accessing it.  Data </w:t>
       </w:r>
       <w:proofErr w:type="spellStart"/>
       <w:r>
@@ -23222,7 +23571,6 @@
           <w:rFonts w:ascii="Arial" w:hAnsi="Arial" w:cs="Arial"/>
           <w:lang w:val="en-US"/>
         </w:rPr>
-        <w:lastRenderedPageBreak/>
         <w:t>In r</w:t>
       </w:r>
       <w:r>
@@ -23276,7 +23624,7 @@
           <w:lang w:val="en-US"/>
         </w:rPr>
       </w:pPr>
-      <w:hyperlink r:id="rId61" w:history="1">
+      <w:hyperlink r:id="rId62" w:history="1">
         <w:r>
           <w:rPr>
             <w:rStyle w:val="Hyperlink"/>
@@ -23293,7 +23641,7 @@
           <w:rFonts w:ascii="Arial" w:hAnsi="Arial" w:cs="Arial"/>
         </w:rPr>
       </w:pPr>
-      <w:hyperlink r:id="rId62" w:history="1">
+      <w:hyperlink r:id="rId63" w:history="1">
         <w:r>
           <w:rPr>
             <w:rStyle w:val="Hyperlink"/>
@@ -23311,7 +23659,7 @@
           <w:lang w:val="en-US"/>
         </w:rPr>
       </w:pPr>
-      <w:hyperlink r:id="rId63" w:history="1">
+      <w:hyperlink r:id="rId64" w:history="1">
         <w:r>
           <w:rPr>
             <w:rStyle w:val="Hyperlink"/>

</xml_diff>